<commit_message>
whole page and embedded links scraping
</commit_message>
<xml_diff>
--- a/Code.docx
+++ b/Code.docx
@@ -1667,8 +1667,1236 @@
           <w:rFonts w:ascii="Times New Roman" w:hAnsi="Times New Roman" w:cs="Times New Roman"/>
           <w:sz w:val="28"/>
         </w:rPr>
+        <w:t xml:space="preserve">date = </w:t>
+      </w:r>
+      <w:proofErr w:type="gramStart"/>
+      <w:r>
+        <w:rPr>
+          <w:rFonts w:ascii="Times New Roman" w:hAnsi="Times New Roman" w:cs="Times New Roman"/>
+          <w:sz w:val="28"/>
+        </w:rPr>
+        <w:t>post.css(</w:t>
+      </w:r>
+      <w:proofErr w:type="gramEnd"/>
+      <w:r>
+        <w:rPr>
+          <w:rFonts w:ascii="Times New Roman" w:hAnsi="Times New Roman" w:cs="Times New Roman"/>
+          <w:sz w:val="28"/>
+        </w:rPr>
+        <w:t>‘</w:t>
+      </w:r>
+      <w:r>
+        <w:rPr>
+          <w:rFonts w:ascii="Times New Roman" w:hAnsi="Times New Roman" w:cs="Times New Roman"/>
+          <w:sz w:val="28"/>
+        </w:rPr>
+        <w:t xml:space="preserve">.post-header </w:t>
+      </w:r>
+      <w:r>
+        <w:rPr>
+          <w:rFonts w:ascii="Times New Roman" w:hAnsi="Times New Roman" w:cs="Times New Roman"/>
+          <w:sz w:val="28"/>
+        </w:rPr>
+        <w:t>a::text’)[</w:t>
+      </w:r>
+      <w:r>
+        <w:rPr>
+          <w:rFonts w:ascii="Times New Roman" w:hAnsi="Times New Roman" w:cs="Times New Roman"/>
+          <w:sz w:val="28"/>
+        </w:rPr>
+        <w:t>1</w:t>
+      </w:r>
+      <w:r>
+        <w:rPr>
+          <w:rFonts w:ascii="Times New Roman" w:hAnsi="Times New Roman" w:cs="Times New Roman"/>
+          <w:sz w:val="28"/>
+        </w:rPr>
+        <w:t>].get()</w:t>
+      </w:r>
+    </w:p>
+    <w:p>
+      <w:pPr>
+        <w:pStyle w:val="ListParagraph"/>
+        <w:numPr>
+          <w:ilvl w:val="4"/>
+          <w:numId w:val="1"/>
+        </w:numPr>
+        <w:rPr>
+          <w:rFonts w:ascii="Times New Roman" w:hAnsi="Times New Roman" w:cs="Times New Roman"/>
+          <w:sz w:val="28"/>
+        </w:rPr>
+      </w:pPr>
+      <w:r>
+        <w:rPr>
+          <w:rFonts w:ascii="Times New Roman" w:hAnsi="Times New Roman" w:cs="Times New Roman"/>
+          <w:sz w:val="28"/>
+        </w:rPr>
+        <w:t xml:space="preserve">title = </w:t>
+      </w:r>
+      <w:proofErr w:type="gramStart"/>
+      <w:r>
+        <w:rPr>
+          <w:rFonts w:ascii="Times New Roman" w:hAnsi="Times New Roman" w:cs="Times New Roman"/>
+          <w:sz w:val="28"/>
+        </w:rPr>
+        <w:t>post.css(</w:t>
+      </w:r>
+      <w:proofErr w:type="gramEnd"/>
+      <w:r>
+        <w:rPr>
+          <w:rFonts w:ascii="Times New Roman" w:hAnsi="Times New Roman" w:cs="Times New Roman"/>
+          <w:sz w:val="28"/>
+        </w:rPr>
+        <w:t>‘.post-header h2 a::text’)</w:t>
+      </w:r>
+      <w:r>
+        <w:rPr>
+          <w:rFonts w:ascii="Times New Roman" w:hAnsi="Times New Roman" w:cs="Times New Roman"/>
+          <w:sz w:val="28"/>
+        </w:rPr>
+        <w:t>[2</w:t>
+      </w:r>
+      <w:r>
+        <w:rPr>
+          <w:rFonts w:ascii="Times New Roman" w:hAnsi="Times New Roman" w:cs="Times New Roman"/>
+          <w:sz w:val="28"/>
+        </w:rPr>
+        <w:t>].get()</w:t>
+      </w:r>
+    </w:p>
+    <w:p>
+      <w:pPr>
+        <w:pStyle w:val="ListParagraph"/>
+        <w:numPr>
+          <w:ilvl w:val="4"/>
+          <w:numId w:val="1"/>
+        </w:numPr>
+        <w:rPr>
+          <w:rFonts w:ascii="Times New Roman" w:hAnsi="Times New Roman" w:cs="Times New Roman"/>
+          <w:sz w:val="28"/>
+        </w:rPr>
+      </w:pPr>
+      <w:proofErr w:type="gramStart"/>
+      <w:r>
+        <w:rPr>
+          <w:rFonts w:ascii="Times New Roman" w:hAnsi="Times New Roman" w:cs="Times New Roman"/>
+          <w:sz w:val="28"/>
+        </w:rPr>
+        <w:t>print(</w:t>
+      </w:r>
+      <w:proofErr w:type="spellStart"/>
+      <w:proofErr w:type="gramEnd"/>
+      <w:r>
+        <w:rPr>
+          <w:rFonts w:ascii="Times New Roman" w:hAnsi="Times New Roman" w:cs="Times New Roman"/>
+          <w:sz w:val="28"/>
+        </w:rPr>
+        <w:t>dict</w:t>
+      </w:r>
+      <w:proofErr w:type="spellEnd"/>
+      <w:r>
+        <w:rPr>
+          <w:rFonts w:ascii="Times New Roman" w:hAnsi="Times New Roman" w:cs="Times New Roman"/>
+          <w:sz w:val="28"/>
+        </w:rPr>
+        <w:t>(title=title, date=date, author=author))</w:t>
+      </w:r>
+    </w:p>
+    <w:p>
+      <w:pPr>
+        <w:pStyle w:val="ListParagraph"/>
+        <w:numPr>
+          <w:ilvl w:val="3"/>
+          <w:numId w:val="1"/>
+        </w:numPr>
+        <w:rPr>
+          <w:rFonts w:ascii="Times New Roman" w:hAnsi="Times New Roman" w:cs="Times New Roman"/>
+          <w:sz w:val="28"/>
+        </w:rPr>
+      </w:pPr>
+    </w:p>
+    <w:p>
+      <w:pPr>
+        <w:pStyle w:val="ListParagraph"/>
+        <w:numPr>
+          <w:ilvl w:val="2"/>
+          <w:numId w:val="1"/>
+        </w:numPr>
+        <w:rPr>
+          <w:rFonts w:ascii="Times New Roman" w:hAnsi="Times New Roman" w:cs="Times New Roman"/>
+          <w:b/>
+          <w:color w:val="FF0000"/>
+          <w:sz w:val="28"/>
+        </w:rPr>
+      </w:pPr>
+      <w:r>
+        <w:rPr>
+          <w:rFonts w:ascii="Times New Roman" w:hAnsi="Times New Roman" w:cs="Times New Roman"/>
+          <w:b/>
+          <w:color w:val="FF0000"/>
+          <w:sz w:val="28"/>
+        </w:rPr>
+        <w:t>Now back to python file</w:t>
+      </w:r>
+    </w:p>
+    <w:p>
+      <w:pPr>
+        <w:pStyle w:val="ListParagraph"/>
+        <w:numPr>
+          <w:ilvl w:val="2"/>
+          <w:numId w:val="1"/>
+        </w:numPr>
+        <w:rPr>
+          <w:rFonts w:ascii="Times New Roman" w:hAnsi="Times New Roman" w:cs="Times New Roman"/>
+          <w:sz w:val="28"/>
+        </w:rPr>
+      </w:pPr>
+      <w:proofErr w:type="spellStart"/>
+      <w:r>
+        <w:rPr>
+          <w:rFonts w:ascii="Times New Roman" w:hAnsi="Times New Roman" w:cs="Times New Roman"/>
+          <w:sz w:val="28"/>
+        </w:rPr>
+        <w:t>start_urls</w:t>
+      </w:r>
+      <w:proofErr w:type="spellEnd"/>
+      <w:r>
+        <w:rPr>
+          <w:rFonts w:ascii="Times New Roman" w:hAnsi="Times New Roman" w:cs="Times New Roman"/>
+          <w:sz w:val="28"/>
+        </w:rPr>
+        <w:t xml:space="preserve"> will be only root </w:t>
+      </w:r>
+      <w:proofErr w:type="spellStart"/>
+      <w:r>
+        <w:rPr>
+          <w:rFonts w:ascii="Times New Roman" w:hAnsi="Times New Roman" w:cs="Times New Roman"/>
+          <w:sz w:val="28"/>
+        </w:rPr>
+        <w:t>url</w:t>
+      </w:r>
+      <w:proofErr w:type="spellEnd"/>
+    </w:p>
+    <w:p>
+      <w:pPr>
+        <w:pStyle w:val="ListParagraph"/>
+        <w:numPr>
+          <w:ilvl w:val="2"/>
+          <w:numId w:val="1"/>
+        </w:numPr>
+        <w:rPr>
+          <w:rFonts w:ascii="Times New Roman" w:hAnsi="Times New Roman" w:cs="Times New Roman"/>
+          <w:sz w:val="28"/>
+        </w:rPr>
+      </w:pPr>
+      <w:r>
+        <w:rPr>
+          <w:rFonts w:ascii="Times New Roman" w:hAnsi="Times New Roman" w:cs="Times New Roman"/>
+          <w:sz w:val="28"/>
+        </w:rPr>
+        <w:t xml:space="preserve">changes made to </w:t>
+      </w:r>
+      <w:r>
+        <w:rPr>
+          <w:rFonts w:ascii="Times New Roman" w:hAnsi="Times New Roman" w:cs="Times New Roman"/>
+          <w:b/>
+          <w:sz w:val="28"/>
+        </w:rPr>
+        <w:t>bot_spider.py</w:t>
+      </w:r>
+    </w:p>
+    <w:p>
+      <w:pPr>
+        <w:pStyle w:val="ListParagraph"/>
+        <w:numPr>
+          <w:ilvl w:val="3"/>
+          <w:numId w:val="1"/>
+        </w:numPr>
+        <w:rPr>
+          <w:rFonts w:ascii="Times New Roman" w:hAnsi="Times New Roman" w:cs="Times New Roman"/>
+          <w:sz w:val="28"/>
+        </w:rPr>
+      </w:pPr>
+      <w:r>
+        <w:rPr>
+          <w:rFonts w:ascii="Times New Roman" w:hAnsi="Times New Roman" w:cs="Times New Roman"/>
+          <w:sz w:val="28"/>
+        </w:rPr>
+        <w:t xml:space="preserve">import </w:t>
+      </w:r>
+      <w:proofErr w:type="spellStart"/>
+      <w:r>
+        <w:rPr>
+          <w:rFonts w:ascii="Times New Roman" w:hAnsi="Times New Roman" w:cs="Times New Roman"/>
+          <w:sz w:val="28"/>
+        </w:rPr>
+        <w:t>scrapy</w:t>
+      </w:r>
+      <w:proofErr w:type="spellEnd"/>
+    </w:p>
+    <w:p>
+      <w:pPr>
+        <w:pStyle w:val="ListParagraph"/>
+        <w:numPr>
+          <w:ilvl w:val="3"/>
+          <w:numId w:val="1"/>
+        </w:numPr>
+        <w:rPr>
+          <w:rFonts w:ascii="Times New Roman" w:hAnsi="Times New Roman" w:cs="Times New Roman"/>
+          <w:sz w:val="28"/>
+        </w:rPr>
+      </w:pPr>
+      <w:r>
+        <w:rPr>
+          <w:rFonts w:ascii="Times New Roman" w:hAnsi="Times New Roman" w:cs="Times New Roman"/>
+          <w:sz w:val="28"/>
+        </w:rPr>
+        <w:t xml:space="preserve">class </w:t>
+      </w:r>
+      <w:proofErr w:type="spellStart"/>
+      <w:r>
+        <w:rPr>
+          <w:rFonts w:ascii="Times New Roman" w:hAnsi="Times New Roman" w:cs="Times New Roman"/>
+          <w:sz w:val="28"/>
+        </w:rPr>
+        <w:t>BotSpider</w:t>
+      </w:r>
+      <w:proofErr w:type="spellEnd"/>
+      <w:r>
+        <w:rPr>
+          <w:rFonts w:ascii="Times New Roman" w:hAnsi="Times New Roman" w:cs="Times New Roman"/>
+          <w:sz w:val="28"/>
+        </w:rPr>
+        <w:t>(</w:t>
+      </w:r>
+      <w:proofErr w:type="spellStart"/>
+      <w:proofErr w:type="gramStart"/>
+      <w:r>
+        <w:rPr>
+          <w:rFonts w:ascii="Times New Roman" w:hAnsi="Times New Roman" w:cs="Times New Roman"/>
+          <w:sz w:val="28"/>
+        </w:rPr>
+        <w:t>scrapy.Spider</w:t>
+      </w:r>
+      <w:proofErr w:type="spellEnd"/>
+      <w:proofErr w:type="gramEnd"/>
+      <w:r>
+        <w:rPr>
+          <w:rFonts w:ascii="Times New Roman" w:hAnsi="Times New Roman" w:cs="Times New Roman"/>
+          <w:sz w:val="28"/>
+        </w:rPr>
+        <w:t>):</w:t>
+      </w:r>
+    </w:p>
+    <w:p>
+      <w:pPr>
+        <w:pStyle w:val="ListParagraph"/>
+        <w:numPr>
+          <w:ilvl w:val="4"/>
+          <w:numId w:val="1"/>
+        </w:numPr>
+        <w:rPr>
+          <w:rFonts w:ascii="Times New Roman" w:hAnsi="Times New Roman" w:cs="Times New Roman"/>
+          <w:sz w:val="28"/>
+        </w:rPr>
+      </w:pPr>
+      <w:r>
+        <w:rPr>
+          <w:rFonts w:ascii="Times New Roman" w:hAnsi="Times New Roman" w:cs="Times New Roman"/>
+          <w:sz w:val="28"/>
+        </w:rPr>
+        <w:t>name = “posts”</w:t>
+      </w:r>
+    </w:p>
+    <w:p>
+      <w:pPr>
+        <w:pStyle w:val="ListParagraph"/>
+        <w:numPr>
+          <w:ilvl w:val="4"/>
+          <w:numId w:val="1"/>
+        </w:numPr>
+        <w:rPr>
+          <w:rFonts w:ascii="Times New Roman" w:hAnsi="Times New Roman" w:cs="Times New Roman"/>
+          <w:sz w:val="28"/>
+        </w:rPr>
+      </w:pPr>
+      <w:r>
+        <w:rPr>
+          <w:rFonts w:ascii="Times New Roman" w:hAnsi="Times New Roman" w:cs="Times New Roman"/>
+          <w:sz w:val="28"/>
+        </w:rPr>
+        <w:t>.</w:t>
+      </w:r>
+    </w:p>
+    <w:p>
+      <w:pPr>
+        <w:pStyle w:val="ListParagraph"/>
+        <w:numPr>
+          <w:ilvl w:val="4"/>
+          <w:numId w:val="1"/>
+        </w:numPr>
+        <w:rPr>
+          <w:rFonts w:ascii="Times New Roman" w:hAnsi="Times New Roman" w:cs="Times New Roman"/>
+          <w:sz w:val="28"/>
+        </w:rPr>
+      </w:pPr>
+      <w:proofErr w:type="spellStart"/>
+      <w:r>
+        <w:rPr>
+          <w:rFonts w:ascii="Times New Roman" w:hAnsi="Times New Roman" w:cs="Times New Roman"/>
+          <w:sz w:val="28"/>
+        </w:rPr>
+        <w:t>start_urls</w:t>
+      </w:r>
+      <w:proofErr w:type="spellEnd"/>
+      <w:r>
+        <w:rPr>
+          <w:rFonts w:ascii="Times New Roman" w:hAnsi="Times New Roman" w:cs="Times New Roman"/>
+          <w:sz w:val="28"/>
+        </w:rPr>
+        <w:t xml:space="preserve"> = [</w:t>
+      </w:r>
+    </w:p>
+    <w:p>
+      <w:pPr>
+        <w:pStyle w:val="ListParagraph"/>
+        <w:numPr>
+          <w:ilvl w:val="5"/>
+          <w:numId w:val="1"/>
+        </w:numPr>
+        <w:rPr>
+          <w:rFonts w:ascii="Times New Roman" w:hAnsi="Times New Roman" w:cs="Times New Roman"/>
+          <w:sz w:val="28"/>
+        </w:rPr>
+      </w:pPr>
+      <w:r>
+        <w:rPr>
+          <w:rFonts w:ascii="Times New Roman" w:hAnsi="Times New Roman" w:cs="Times New Roman"/>
+          <w:sz w:val="28"/>
+        </w:rPr>
+        <w:t>‘https://blog.scrapinghub.com/’</w:t>
+      </w:r>
+    </w:p>
+    <w:p>
+      <w:pPr>
+        <w:pStyle w:val="ListParagraph"/>
+        <w:numPr>
+          <w:ilvl w:val="4"/>
+          <w:numId w:val="1"/>
+        </w:numPr>
+        <w:rPr>
+          <w:rFonts w:ascii="Times New Roman" w:hAnsi="Times New Roman" w:cs="Times New Roman"/>
+          <w:sz w:val="28"/>
+        </w:rPr>
+      </w:pPr>
+      <w:r>
+        <w:rPr>
+          <w:rFonts w:ascii="Times New Roman" w:hAnsi="Times New Roman" w:cs="Times New Roman"/>
+          <w:sz w:val="28"/>
+        </w:rPr>
+        <w:t>]</w:t>
+      </w:r>
+    </w:p>
+    <w:p>
+      <w:pPr>
+        <w:pStyle w:val="ListParagraph"/>
+        <w:numPr>
+          <w:ilvl w:val="4"/>
+          <w:numId w:val="1"/>
+        </w:numPr>
+        <w:rPr>
+          <w:rFonts w:ascii="Times New Roman" w:hAnsi="Times New Roman" w:cs="Times New Roman"/>
+          <w:sz w:val="28"/>
+        </w:rPr>
+      </w:pPr>
+      <w:proofErr w:type="spellStart"/>
+      <w:r>
+        <w:rPr>
+          <w:rFonts w:ascii="Times New Roman" w:hAnsi="Times New Roman" w:cs="Times New Roman"/>
+          <w:sz w:val="28"/>
+        </w:rPr>
+        <w:t>d</w:t>
+      </w:r>
+      <w:r>
+        <w:rPr>
+          <w:rFonts w:ascii="Times New Roman" w:hAnsi="Times New Roman" w:cs="Times New Roman"/>
+          <w:sz w:val="28"/>
+        </w:rPr>
+        <w:t>ef</w:t>
+      </w:r>
+      <w:proofErr w:type="spellEnd"/>
+      <w:r>
+        <w:rPr>
+          <w:rFonts w:ascii="Times New Roman" w:hAnsi="Times New Roman" w:cs="Times New Roman"/>
+          <w:sz w:val="28"/>
+        </w:rPr>
+        <w:t xml:space="preserve"> </w:t>
+      </w:r>
+      <w:proofErr w:type="gramStart"/>
+      <w:r>
+        <w:rPr>
+          <w:rFonts w:ascii="Times New Roman" w:hAnsi="Times New Roman" w:cs="Times New Roman"/>
+          <w:sz w:val="28"/>
+        </w:rPr>
+        <w:t>parse(</w:t>
+      </w:r>
+      <w:proofErr w:type="gramEnd"/>
+      <w:r>
+        <w:rPr>
+          <w:rFonts w:ascii="Times New Roman" w:hAnsi="Times New Roman" w:cs="Times New Roman"/>
+          <w:sz w:val="28"/>
+        </w:rPr>
+        <w:t>self, response):</w:t>
+      </w:r>
+    </w:p>
+    <w:p>
+      <w:pPr>
+        <w:pStyle w:val="ListParagraph"/>
+        <w:numPr>
+          <w:ilvl w:val="5"/>
+          <w:numId w:val="1"/>
+        </w:numPr>
+        <w:rPr>
+          <w:rFonts w:ascii="Times New Roman" w:hAnsi="Times New Roman" w:cs="Times New Roman"/>
+          <w:sz w:val="28"/>
+        </w:rPr>
+      </w:pPr>
+      <w:r>
+        <w:rPr>
+          <w:rFonts w:ascii="Times New Roman" w:hAnsi="Times New Roman" w:cs="Times New Roman"/>
+          <w:sz w:val="28"/>
+        </w:rPr>
+        <w:t>for post in response.css(‘</w:t>
+      </w:r>
+      <w:proofErr w:type="spellStart"/>
+      <w:r>
+        <w:rPr>
+          <w:rFonts w:ascii="Times New Roman" w:hAnsi="Times New Roman" w:cs="Times New Roman"/>
+          <w:sz w:val="28"/>
+        </w:rPr>
+        <w:t>div.post</w:t>
+      </w:r>
+      <w:proofErr w:type="spellEnd"/>
+      <w:r>
+        <w:rPr>
+          <w:rFonts w:ascii="Times New Roman" w:hAnsi="Times New Roman" w:cs="Times New Roman"/>
+          <w:sz w:val="28"/>
+        </w:rPr>
+        <w:t>-item’):</w:t>
+      </w:r>
+    </w:p>
+    <w:p>
+      <w:pPr>
+        <w:pStyle w:val="ListParagraph"/>
+        <w:numPr>
+          <w:ilvl w:val="6"/>
+          <w:numId w:val="1"/>
+        </w:numPr>
+        <w:rPr>
+          <w:rFonts w:ascii="Times New Roman" w:hAnsi="Times New Roman" w:cs="Times New Roman"/>
+          <w:sz w:val="28"/>
+        </w:rPr>
+      </w:pPr>
+      <w:proofErr w:type="gramStart"/>
+      <w:r>
+        <w:rPr>
+          <w:rFonts w:ascii="Times New Roman" w:hAnsi="Times New Roman" w:cs="Times New Roman"/>
+          <w:sz w:val="28"/>
+        </w:rPr>
+        <w:t>yield{</w:t>
+      </w:r>
+      <w:proofErr w:type="gramEnd"/>
+    </w:p>
+    <w:p>
+      <w:pPr>
+        <w:pStyle w:val="ListParagraph"/>
+        <w:numPr>
+          <w:ilvl w:val="7"/>
+          <w:numId w:val="1"/>
+        </w:numPr>
+        <w:rPr>
+          <w:rFonts w:ascii="Times New Roman" w:hAnsi="Times New Roman" w:cs="Times New Roman"/>
+          <w:sz w:val="28"/>
+        </w:rPr>
+      </w:pPr>
+      <w:r>
+        <w:rPr>
+          <w:rFonts w:ascii="Times New Roman" w:hAnsi="Times New Roman" w:cs="Times New Roman"/>
+          <w:sz w:val="28"/>
+        </w:rPr>
+        <w:t>‘title</w:t>
+      </w:r>
+      <w:proofErr w:type="gramStart"/>
+      <w:r>
+        <w:rPr>
+          <w:rFonts w:ascii="Times New Roman" w:hAnsi="Times New Roman" w:cs="Times New Roman"/>
+          <w:sz w:val="28"/>
+        </w:rPr>
+        <w:t>’ :</w:t>
+      </w:r>
+      <w:proofErr w:type="gramEnd"/>
+      <w:r>
+        <w:rPr>
+          <w:rFonts w:ascii="Times New Roman" w:hAnsi="Times New Roman" w:cs="Times New Roman"/>
+          <w:sz w:val="28"/>
+        </w:rPr>
+        <w:t xml:space="preserve"> post.css(‘.post-header h2 a::text’)[0].get(),</w:t>
+      </w:r>
+    </w:p>
+    <w:p>
+      <w:pPr>
+        <w:pStyle w:val="ListParagraph"/>
+        <w:numPr>
+          <w:ilvl w:val="7"/>
+          <w:numId w:val="1"/>
+        </w:numPr>
+        <w:rPr>
+          <w:rFonts w:ascii="Times New Roman" w:hAnsi="Times New Roman" w:cs="Times New Roman"/>
+          <w:sz w:val="28"/>
+        </w:rPr>
+      </w:pPr>
+      <w:r>
+        <w:rPr>
+          <w:rFonts w:ascii="Times New Roman" w:hAnsi="Times New Roman" w:cs="Times New Roman"/>
+          <w:sz w:val="28"/>
+        </w:rPr>
+        <w:lastRenderedPageBreak/>
+        <w:t>‘</w:t>
+      </w:r>
+      <w:r>
+        <w:rPr>
+          <w:rFonts w:ascii="Times New Roman" w:hAnsi="Times New Roman" w:cs="Times New Roman"/>
+          <w:sz w:val="28"/>
+        </w:rPr>
         <w:t>date</w:t>
       </w:r>
+      <w:proofErr w:type="gramStart"/>
+      <w:r>
+        <w:rPr>
+          <w:rFonts w:ascii="Times New Roman" w:hAnsi="Times New Roman" w:cs="Times New Roman"/>
+          <w:sz w:val="28"/>
+        </w:rPr>
+        <w:t>’ :</w:t>
+      </w:r>
+      <w:proofErr w:type="gramEnd"/>
+      <w:r>
+        <w:rPr>
+          <w:rFonts w:ascii="Times New Roman" w:hAnsi="Times New Roman" w:cs="Times New Roman"/>
+          <w:sz w:val="28"/>
+        </w:rPr>
+        <w:t xml:space="preserve"> post.css(‘</w:t>
+      </w:r>
+      <w:r>
+        <w:rPr>
+          <w:rFonts w:ascii="Times New Roman" w:hAnsi="Times New Roman" w:cs="Times New Roman"/>
+          <w:sz w:val="28"/>
+        </w:rPr>
+        <w:t xml:space="preserve">.post-header </w:t>
+      </w:r>
+      <w:r>
+        <w:rPr>
+          <w:rFonts w:ascii="Times New Roman" w:hAnsi="Times New Roman" w:cs="Times New Roman"/>
+          <w:sz w:val="28"/>
+        </w:rPr>
+        <w:t>a::text’</w:t>
+      </w:r>
+      <w:r>
+        <w:rPr>
+          <w:rFonts w:ascii="Times New Roman" w:hAnsi="Times New Roman" w:cs="Times New Roman"/>
+          <w:sz w:val="28"/>
+        </w:rPr>
+        <w:t>)[1</w:t>
+      </w:r>
+      <w:r>
+        <w:rPr>
+          <w:rFonts w:ascii="Times New Roman" w:hAnsi="Times New Roman" w:cs="Times New Roman"/>
+          <w:sz w:val="28"/>
+        </w:rPr>
+        <w:t>].get(),</w:t>
+      </w:r>
+    </w:p>
+    <w:p>
+      <w:pPr>
+        <w:pStyle w:val="ListParagraph"/>
+        <w:numPr>
+          <w:ilvl w:val="7"/>
+          <w:numId w:val="1"/>
+        </w:numPr>
+        <w:rPr>
+          <w:rFonts w:ascii="Times New Roman" w:hAnsi="Times New Roman" w:cs="Times New Roman"/>
+          <w:sz w:val="28"/>
+        </w:rPr>
+      </w:pPr>
+      <w:r>
+        <w:rPr>
+          <w:rFonts w:ascii="Times New Roman" w:hAnsi="Times New Roman" w:cs="Times New Roman"/>
+          <w:sz w:val="28"/>
+        </w:rPr>
+        <w:t>‘</w:t>
+      </w:r>
+      <w:r>
+        <w:rPr>
+          <w:rFonts w:ascii="Times New Roman" w:hAnsi="Times New Roman" w:cs="Times New Roman"/>
+          <w:sz w:val="28"/>
+        </w:rPr>
+        <w:t>author</w:t>
+      </w:r>
+      <w:proofErr w:type="gramStart"/>
+      <w:r>
+        <w:rPr>
+          <w:rFonts w:ascii="Times New Roman" w:hAnsi="Times New Roman" w:cs="Times New Roman"/>
+          <w:sz w:val="28"/>
+        </w:rPr>
+        <w:t>’ :</w:t>
+      </w:r>
+      <w:proofErr w:type="gramEnd"/>
+      <w:r>
+        <w:rPr>
+          <w:rFonts w:ascii="Times New Roman" w:hAnsi="Times New Roman" w:cs="Times New Roman"/>
+          <w:sz w:val="28"/>
+        </w:rPr>
+        <w:t xml:space="preserve"> post.css(‘</w:t>
+      </w:r>
+      <w:r>
+        <w:rPr>
+          <w:rFonts w:ascii="Times New Roman" w:hAnsi="Times New Roman" w:cs="Times New Roman"/>
+          <w:sz w:val="28"/>
+        </w:rPr>
+        <w:t xml:space="preserve">.post-header </w:t>
+      </w:r>
+      <w:r>
+        <w:rPr>
+          <w:rFonts w:ascii="Times New Roman" w:hAnsi="Times New Roman" w:cs="Times New Roman"/>
+          <w:sz w:val="28"/>
+        </w:rPr>
+        <w:t>a::text’</w:t>
+      </w:r>
+      <w:r>
+        <w:rPr>
+          <w:rFonts w:ascii="Times New Roman" w:hAnsi="Times New Roman" w:cs="Times New Roman"/>
+          <w:sz w:val="28"/>
+        </w:rPr>
+        <w:t>)[2].get()</w:t>
+      </w:r>
+    </w:p>
+    <w:p>
+      <w:pPr>
+        <w:pStyle w:val="ListParagraph"/>
+        <w:numPr>
+          <w:ilvl w:val="6"/>
+          <w:numId w:val="1"/>
+        </w:numPr>
+        <w:rPr>
+          <w:rFonts w:ascii="Times New Roman" w:hAnsi="Times New Roman" w:cs="Times New Roman"/>
+          <w:sz w:val="28"/>
+        </w:rPr>
+      </w:pPr>
+      <w:r>
+        <w:rPr>
+          <w:rFonts w:ascii="Times New Roman" w:hAnsi="Times New Roman" w:cs="Times New Roman"/>
+          <w:sz w:val="28"/>
+        </w:rPr>
+        <w:t>}</w:t>
+      </w:r>
+    </w:p>
+    <w:p>
+      <w:pPr>
+        <w:pStyle w:val="ListParagraph"/>
+        <w:numPr>
+          <w:ilvl w:val="5"/>
+          <w:numId w:val="1"/>
+        </w:numPr>
+        <w:rPr>
+          <w:rFonts w:ascii="Times New Roman" w:hAnsi="Times New Roman" w:cs="Times New Roman"/>
+          <w:sz w:val="28"/>
+        </w:rPr>
+      </w:pPr>
+      <w:r>
+        <w:rPr>
+          <w:rFonts w:ascii="Times New Roman" w:hAnsi="Times New Roman" w:cs="Times New Roman"/>
+          <w:sz w:val="28"/>
+        </w:rPr>
+        <w:t>.</w:t>
+      </w:r>
+    </w:p>
+    <w:p>
+      <w:pPr>
+        <w:pStyle w:val="ListParagraph"/>
+        <w:numPr>
+          <w:ilvl w:val="5"/>
+          <w:numId w:val="1"/>
+        </w:numPr>
+        <w:rPr>
+          <w:rFonts w:ascii="Times New Roman" w:hAnsi="Times New Roman" w:cs="Times New Roman"/>
+          <w:sz w:val="28"/>
+        </w:rPr>
+      </w:pPr>
+    </w:p>
+    <w:p>
+      <w:pPr>
+        <w:pStyle w:val="ListParagraph"/>
+        <w:numPr>
+          <w:ilvl w:val="4"/>
+          <w:numId w:val="1"/>
+        </w:numPr>
+        <w:rPr>
+          <w:rFonts w:ascii="Times New Roman" w:hAnsi="Times New Roman" w:cs="Times New Roman"/>
+          <w:sz w:val="28"/>
+        </w:rPr>
+      </w:pPr>
+      <w:r>
+        <w:rPr>
+          <w:rFonts w:ascii="Times New Roman" w:hAnsi="Times New Roman" w:cs="Times New Roman"/>
+          <w:sz w:val="28"/>
+        </w:rPr>
+        <w:t>.</w:t>
+      </w:r>
+    </w:p>
+    <w:p>
+      <w:pPr>
+        <w:pStyle w:val="ListParagraph"/>
+        <w:numPr>
+          <w:ilvl w:val="2"/>
+          <w:numId w:val="1"/>
+        </w:numPr>
+        <w:rPr>
+          <w:rFonts w:ascii="Times New Roman" w:hAnsi="Times New Roman" w:cs="Times New Roman"/>
+          <w:sz w:val="28"/>
+        </w:rPr>
+      </w:pPr>
+      <w:r>
+        <w:rPr>
+          <w:rFonts w:ascii="Times New Roman" w:hAnsi="Times New Roman" w:cs="Times New Roman"/>
+          <w:sz w:val="28"/>
+        </w:rPr>
+        <w:t xml:space="preserve">Back to VS shell and cd into </w:t>
+      </w:r>
+      <w:r>
+        <w:rPr>
+          <w:rFonts w:ascii="Times New Roman" w:hAnsi="Times New Roman" w:cs="Times New Roman"/>
+          <w:sz w:val="28"/>
+        </w:rPr>
+        <w:t>bot</w:t>
+      </w:r>
+      <w:r>
+        <w:rPr>
+          <w:rFonts w:ascii="Times New Roman" w:hAnsi="Times New Roman" w:cs="Times New Roman"/>
+          <w:sz w:val="28"/>
+        </w:rPr>
+        <w:t xml:space="preserve"> </w:t>
+      </w:r>
+    </w:p>
+    <w:p>
+      <w:pPr>
+        <w:pStyle w:val="ListParagraph"/>
+        <w:numPr>
+          <w:ilvl w:val="2"/>
+          <w:numId w:val="1"/>
+        </w:numPr>
+        <w:rPr>
+          <w:rFonts w:ascii="Times New Roman" w:hAnsi="Times New Roman" w:cs="Times New Roman"/>
+          <w:sz w:val="28"/>
+        </w:rPr>
+      </w:pPr>
+      <w:r>
+        <w:rPr>
+          <w:rFonts w:ascii="Times New Roman" w:hAnsi="Times New Roman" w:cs="Times New Roman"/>
+          <w:sz w:val="28"/>
+        </w:rPr>
+        <w:t xml:space="preserve">Output in a </w:t>
+      </w:r>
+      <w:proofErr w:type="spellStart"/>
+      <w:r>
+        <w:rPr>
+          <w:rFonts w:ascii="Times New Roman" w:hAnsi="Times New Roman" w:cs="Times New Roman"/>
+          <w:sz w:val="28"/>
+        </w:rPr>
+        <w:t>json</w:t>
+      </w:r>
+      <w:proofErr w:type="spellEnd"/>
+      <w:r>
+        <w:rPr>
+          <w:rFonts w:ascii="Times New Roman" w:hAnsi="Times New Roman" w:cs="Times New Roman"/>
+          <w:sz w:val="28"/>
+        </w:rPr>
+        <w:t xml:space="preserve"> file </w:t>
+      </w:r>
+    </w:p>
+    <w:p>
+      <w:pPr>
+        <w:pStyle w:val="ListParagraph"/>
+        <w:numPr>
+          <w:ilvl w:val="3"/>
+          <w:numId w:val="1"/>
+        </w:numPr>
+        <w:rPr>
+          <w:rFonts w:ascii="Times New Roman" w:hAnsi="Times New Roman" w:cs="Times New Roman"/>
+          <w:sz w:val="28"/>
+        </w:rPr>
+      </w:pPr>
+      <w:proofErr w:type="spellStart"/>
+      <w:r>
+        <w:rPr>
+          <w:rFonts w:ascii="Times New Roman" w:hAnsi="Times New Roman" w:cs="Times New Roman"/>
+          <w:sz w:val="28"/>
+        </w:rPr>
+        <w:t>scrapy</w:t>
+      </w:r>
+      <w:proofErr w:type="spellEnd"/>
+      <w:r>
+        <w:rPr>
+          <w:rFonts w:ascii="Times New Roman" w:hAnsi="Times New Roman" w:cs="Times New Roman"/>
+          <w:sz w:val="28"/>
+        </w:rPr>
+        <w:t xml:space="preserve"> crawl posts –o </w:t>
+      </w:r>
+      <w:proofErr w:type="spellStart"/>
+      <w:proofErr w:type="gramStart"/>
+      <w:r>
+        <w:rPr>
+          <w:rFonts w:ascii="Times New Roman" w:hAnsi="Times New Roman" w:cs="Times New Roman"/>
+          <w:sz w:val="28"/>
+        </w:rPr>
+        <w:t>posts.json</w:t>
+      </w:r>
+      <w:proofErr w:type="spellEnd"/>
+      <w:proofErr w:type="gramEnd"/>
+      <w:r>
+        <w:rPr>
+          <w:rFonts w:ascii="Times New Roman" w:hAnsi="Times New Roman" w:cs="Times New Roman"/>
+          <w:sz w:val="28"/>
+        </w:rPr>
+        <w:t xml:space="preserve"> [-o is for output file]</w:t>
+      </w:r>
+    </w:p>
+    <w:p>
+      <w:pPr>
+        <w:pStyle w:val="ListParagraph"/>
+        <w:numPr>
+          <w:ilvl w:val="3"/>
+          <w:numId w:val="1"/>
+        </w:numPr>
+        <w:rPr>
+          <w:rFonts w:ascii="Times New Roman" w:hAnsi="Times New Roman" w:cs="Times New Roman"/>
+          <w:sz w:val="28"/>
+        </w:rPr>
+      </w:pPr>
+      <w:r>
+        <w:rPr>
+          <w:rFonts w:ascii="Times New Roman" w:hAnsi="Times New Roman" w:cs="Times New Roman"/>
+          <w:sz w:val="28"/>
+        </w:rPr>
+        <w:t>.</w:t>
+      </w:r>
+    </w:p>
+    <w:p>
+      <w:pPr>
+        <w:pStyle w:val="ListParagraph"/>
+        <w:numPr>
+          <w:ilvl w:val="2"/>
+          <w:numId w:val="1"/>
+        </w:numPr>
+        <w:rPr>
+          <w:rFonts w:ascii="Times New Roman" w:hAnsi="Times New Roman" w:cs="Times New Roman"/>
+          <w:sz w:val="28"/>
+        </w:rPr>
+      </w:pPr>
+      <w:r>
+        <w:rPr>
+          <w:rFonts w:ascii="Times New Roman" w:hAnsi="Times New Roman" w:cs="Times New Roman"/>
+          <w:sz w:val="28"/>
+        </w:rPr>
+        <w:t xml:space="preserve">Going to a link embedded inside a </w:t>
+      </w:r>
+      <w:proofErr w:type="spellStart"/>
+      <w:r>
+        <w:rPr>
+          <w:rFonts w:ascii="Times New Roman" w:hAnsi="Times New Roman" w:cs="Times New Roman"/>
+          <w:sz w:val="28"/>
+        </w:rPr>
+        <w:t>page</w:t>
+      </w:r>
+      <w:proofErr w:type="spellEnd"/>
+    </w:p>
+    <w:p>
+      <w:pPr>
+        <w:pStyle w:val="ListParagraph"/>
+        <w:numPr>
+          <w:ilvl w:val="3"/>
+          <w:numId w:val="1"/>
+        </w:numPr>
+        <w:rPr>
+          <w:rFonts w:ascii="Times New Roman" w:hAnsi="Times New Roman" w:cs="Times New Roman"/>
+          <w:sz w:val="28"/>
+        </w:rPr>
+      </w:pPr>
+      <w:proofErr w:type="spellStart"/>
+      <w:r>
+        <w:rPr>
+          <w:rFonts w:ascii="Times New Roman" w:hAnsi="Times New Roman" w:cs="Times New Roman"/>
+          <w:sz w:val="28"/>
+        </w:rPr>
+        <w:t>def</w:t>
+      </w:r>
+      <w:proofErr w:type="spellEnd"/>
+      <w:r>
+        <w:rPr>
+          <w:rFonts w:ascii="Times New Roman" w:hAnsi="Times New Roman" w:cs="Times New Roman"/>
+          <w:sz w:val="28"/>
+        </w:rPr>
+        <w:t xml:space="preserve"> </w:t>
+      </w:r>
+      <w:proofErr w:type="gramStart"/>
+      <w:r>
+        <w:rPr>
+          <w:rFonts w:ascii="Times New Roman" w:hAnsi="Times New Roman" w:cs="Times New Roman"/>
+          <w:sz w:val="28"/>
+        </w:rPr>
+        <w:t>parse(</w:t>
+      </w:r>
+      <w:proofErr w:type="gramEnd"/>
+      <w:r>
+        <w:rPr>
+          <w:rFonts w:ascii="Times New Roman" w:hAnsi="Times New Roman" w:cs="Times New Roman"/>
+          <w:sz w:val="28"/>
+        </w:rPr>
+        <w:t>self, response):</w:t>
+      </w:r>
+    </w:p>
+    <w:p>
+      <w:pPr>
+        <w:pStyle w:val="ListParagraph"/>
+        <w:numPr>
+          <w:ilvl w:val="4"/>
+          <w:numId w:val="1"/>
+        </w:numPr>
+        <w:rPr>
+          <w:rFonts w:ascii="Times New Roman" w:hAnsi="Times New Roman" w:cs="Times New Roman"/>
+          <w:sz w:val="28"/>
+        </w:rPr>
+      </w:pPr>
+      <w:r>
+        <w:rPr>
+          <w:rFonts w:ascii="Times New Roman" w:hAnsi="Times New Roman" w:cs="Times New Roman"/>
+          <w:sz w:val="28"/>
+        </w:rPr>
+        <w:t>for post in response.css(‘</w:t>
+      </w:r>
+      <w:proofErr w:type="spellStart"/>
+      <w:r>
+        <w:rPr>
+          <w:rFonts w:ascii="Times New Roman" w:hAnsi="Times New Roman" w:cs="Times New Roman"/>
+          <w:sz w:val="28"/>
+        </w:rPr>
+        <w:t>div.post</w:t>
+      </w:r>
+      <w:proofErr w:type="spellEnd"/>
+      <w:r>
+        <w:rPr>
+          <w:rFonts w:ascii="Times New Roman" w:hAnsi="Times New Roman" w:cs="Times New Roman"/>
+          <w:sz w:val="28"/>
+        </w:rPr>
+        <w:t>-item’):</w:t>
+      </w:r>
+    </w:p>
+    <w:p>
+      <w:pPr>
+        <w:pStyle w:val="ListParagraph"/>
+        <w:numPr>
+          <w:ilvl w:val="5"/>
+          <w:numId w:val="1"/>
+        </w:numPr>
+        <w:rPr>
+          <w:rFonts w:ascii="Times New Roman" w:hAnsi="Times New Roman" w:cs="Times New Roman"/>
+          <w:sz w:val="28"/>
+        </w:rPr>
+      </w:pPr>
+      <w:proofErr w:type="gramStart"/>
+      <w:r>
+        <w:rPr>
+          <w:rFonts w:ascii="Times New Roman" w:hAnsi="Times New Roman" w:cs="Times New Roman"/>
+          <w:sz w:val="28"/>
+        </w:rPr>
+        <w:t>yield{</w:t>
+      </w:r>
+      <w:proofErr w:type="gramEnd"/>
+    </w:p>
+    <w:p>
+      <w:pPr>
+        <w:pStyle w:val="ListParagraph"/>
+        <w:numPr>
+          <w:ilvl w:val="6"/>
+          <w:numId w:val="1"/>
+        </w:numPr>
+        <w:rPr>
+          <w:rFonts w:ascii="Times New Roman" w:hAnsi="Times New Roman" w:cs="Times New Roman"/>
+          <w:sz w:val="28"/>
+        </w:rPr>
+      </w:pPr>
+      <w:r>
+        <w:rPr>
+          <w:rFonts w:ascii="Times New Roman" w:hAnsi="Times New Roman" w:cs="Times New Roman"/>
+          <w:sz w:val="28"/>
+        </w:rPr>
+        <w:t>‘title</w:t>
+      </w:r>
+      <w:proofErr w:type="gramStart"/>
+      <w:r>
+        <w:rPr>
+          <w:rFonts w:ascii="Times New Roman" w:hAnsi="Times New Roman" w:cs="Times New Roman"/>
+          <w:sz w:val="28"/>
+        </w:rPr>
+        <w:t>’ :</w:t>
+      </w:r>
+      <w:proofErr w:type="gramEnd"/>
+      <w:r>
+        <w:rPr>
+          <w:rFonts w:ascii="Times New Roman" w:hAnsi="Times New Roman" w:cs="Times New Roman"/>
+          <w:sz w:val="28"/>
+        </w:rPr>
+        <w:t xml:space="preserve"> post.css(‘.post-header h2 a::text’)[0].get(),</w:t>
+      </w:r>
+    </w:p>
+    <w:p>
+      <w:pPr>
+        <w:pStyle w:val="ListParagraph"/>
+        <w:numPr>
+          <w:ilvl w:val="6"/>
+          <w:numId w:val="1"/>
+        </w:numPr>
+        <w:rPr>
+          <w:rFonts w:ascii="Times New Roman" w:hAnsi="Times New Roman" w:cs="Times New Roman"/>
+          <w:sz w:val="28"/>
+        </w:rPr>
+      </w:pPr>
+      <w:r>
+        <w:rPr>
+          <w:rFonts w:ascii="Times New Roman" w:hAnsi="Times New Roman" w:cs="Times New Roman"/>
+          <w:sz w:val="28"/>
+        </w:rPr>
+        <w:t>‘date</w:t>
+      </w:r>
+      <w:proofErr w:type="gramStart"/>
+      <w:r>
+        <w:rPr>
+          <w:rFonts w:ascii="Times New Roman" w:hAnsi="Times New Roman" w:cs="Times New Roman"/>
+          <w:sz w:val="28"/>
+        </w:rPr>
+        <w:t>’ :</w:t>
+      </w:r>
+      <w:proofErr w:type="gramEnd"/>
+      <w:r>
+        <w:rPr>
+          <w:rFonts w:ascii="Times New Roman" w:hAnsi="Times New Roman" w:cs="Times New Roman"/>
+          <w:sz w:val="28"/>
+        </w:rPr>
+        <w:t xml:space="preserve"> post.css(‘.post-header a::text’)[1].get(),</w:t>
+      </w:r>
+    </w:p>
+    <w:p>
+      <w:pPr>
+        <w:pStyle w:val="ListParagraph"/>
+        <w:numPr>
+          <w:ilvl w:val="6"/>
+          <w:numId w:val="1"/>
+        </w:numPr>
+        <w:rPr>
+          <w:rFonts w:ascii="Times New Roman" w:hAnsi="Times New Roman" w:cs="Times New Roman"/>
+          <w:sz w:val="28"/>
+        </w:rPr>
+      </w:pPr>
+      <w:r>
+        <w:rPr>
+          <w:rFonts w:ascii="Times New Roman" w:hAnsi="Times New Roman" w:cs="Times New Roman"/>
+          <w:sz w:val="28"/>
+        </w:rPr>
+        <w:t>‘</w:t>
+      </w:r>
+      <w:r>
+        <w:rPr>
+          <w:rFonts w:ascii="Times New Roman" w:hAnsi="Times New Roman" w:cs="Times New Roman"/>
+          <w:sz w:val="28"/>
+        </w:rPr>
+        <w:t>author</w:t>
+      </w:r>
+      <w:proofErr w:type="gramStart"/>
+      <w:r>
+        <w:rPr>
+          <w:rFonts w:ascii="Times New Roman" w:hAnsi="Times New Roman" w:cs="Times New Roman"/>
+          <w:sz w:val="28"/>
+        </w:rPr>
+        <w:t>’ :</w:t>
+      </w:r>
+      <w:proofErr w:type="gramEnd"/>
+      <w:r>
+        <w:rPr>
+          <w:rFonts w:ascii="Times New Roman" w:hAnsi="Times New Roman" w:cs="Times New Roman"/>
+          <w:sz w:val="28"/>
+        </w:rPr>
+        <w:t xml:space="preserve"> post.css(‘.post-header a::text’)[2].get()</w:t>
+      </w:r>
+    </w:p>
+    <w:p>
+      <w:pPr>
+        <w:pStyle w:val="ListParagraph"/>
+        <w:numPr>
+          <w:ilvl w:val="5"/>
+          <w:numId w:val="1"/>
+        </w:numPr>
+        <w:rPr>
+          <w:rFonts w:ascii="Times New Roman" w:hAnsi="Times New Roman" w:cs="Times New Roman"/>
+          <w:sz w:val="28"/>
+        </w:rPr>
+      </w:pPr>
+      <w:r>
+        <w:rPr>
+          <w:rFonts w:ascii="Times New Roman" w:hAnsi="Times New Roman" w:cs="Times New Roman"/>
+          <w:sz w:val="28"/>
+        </w:rPr>
+        <w:t>}</w:t>
+      </w:r>
+    </w:p>
+    <w:p>
+      <w:pPr>
+        <w:pStyle w:val="ListParagraph"/>
+        <w:numPr>
+          <w:ilvl w:val="5"/>
+          <w:numId w:val="1"/>
+        </w:numPr>
+        <w:rPr>
+          <w:rFonts w:ascii="Times New Roman" w:hAnsi="Times New Roman" w:cs="Times New Roman"/>
+          <w:sz w:val="28"/>
+        </w:rPr>
+      </w:pPr>
+      <w:r>
+        <w:rPr>
+          <w:rFonts w:ascii="Times New Roman" w:hAnsi="Times New Roman" w:cs="Times New Roman"/>
+          <w:sz w:val="28"/>
+        </w:rPr>
+        <w:t>.</w:t>
+      </w:r>
+    </w:p>
+    <w:p>
+      <w:pPr>
+        <w:pStyle w:val="ListParagraph"/>
+        <w:numPr>
+          <w:ilvl w:val="4"/>
+          <w:numId w:val="1"/>
+        </w:numPr>
+        <w:rPr>
+          <w:rFonts w:ascii="Times New Roman" w:hAnsi="Times New Roman" w:cs="Times New Roman"/>
+          <w:sz w:val="28"/>
+        </w:rPr>
+      </w:pPr>
+      <w:proofErr w:type="spellStart"/>
+      <w:r>
+        <w:rPr>
+          <w:rFonts w:ascii="Times New Roman" w:hAnsi="Times New Roman" w:cs="Times New Roman"/>
+          <w:sz w:val="28"/>
+        </w:rPr>
+        <w:t>next_page</w:t>
+      </w:r>
+      <w:proofErr w:type="spellEnd"/>
       <w:r>
         <w:rPr>
           <w:rFonts w:ascii="Times New Roman" w:hAnsi="Times New Roman" w:cs="Times New Roman"/>
@@ -1682,7 +2910,7 @@
           <w:rFonts w:ascii="Times New Roman" w:hAnsi="Times New Roman" w:cs="Times New Roman"/>
           <w:sz w:val="28"/>
         </w:rPr>
-        <w:t>post.css(</w:t>
+        <w:t>response.css(</w:t>
       </w:r>
       <w:proofErr w:type="gramEnd"/>
       <w:r>
@@ -1692,33 +2920,60 @@
         </w:rPr>
         <w:t>‘</w:t>
       </w:r>
-      <w:r>
-        <w:rPr>
-          <w:rFonts w:ascii="Times New Roman" w:hAnsi="Times New Roman" w:cs="Times New Roman"/>
-          <w:sz w:val="28"/>
-        </w:rPr>
-        <w:t xml:space="preserve">.post-header </w:t>
-      </w:r>
-      <w:r>
-        <w:rPr>
-          <w:rFonts w:ascii="Times New Roman" w:hAnsi="Times New Roman" w:cs="Times New Roman"/>
-          <w:sz w:val="28"/>
-        </w:rPr>
-        <w:t>a::text’)[</w:t>
-      </w:r>
-      <w:r>
-        <w:rPr>
-          <w:rFonts w:ascii="Times New Roman" w:hAnsi="Times New Roman" w:cs="Times New Roman"/>
-          <w:sz w:val="28"/>
-        </w:rPr>
-        <w:t>1</w:t>
-      </w:r>
-      <w:r>
-        <w:rPr>
-          <w:rFonts w:ascii="Times New Roman" w:hAnsi="Times New Roman" w:cs="Times New Roman"/>
-          <w:sz w:val="28"/>
-        </w:rPr>
-        <w:t>].get()</w:t>
+      <w:proofErr w:type="spellStart"/>
+      <w:r>
+        <w:rPr>
+          <w:rFonts w:ascii="Times New Roman" w:hAnsi="Times New Roman" w:cs="Times New Roman"/>
+          <w:sz w:val="28"/>
+        </w:rPr>
+        <w:t>a.next</w:t>
+      </w:r>
+      <w:proofErr w:type="spellEnd"/>
+      <w:r>
+        <w:rPr>
+          <w:rFonts w:ascii="Times New Roman" w:hAnsi="Times New Roman" w:cs="Times New Roman"/>
+          <w:sz w:val="28"/>
+        </w:rPr>
+        <w:t xml:space="preserve">-posts-link:: </w:t>
+      </w:r>
+      <w:proofErr w:type="spellStart"/>
+      <w:r>
+        <w:rPr>
+          <w:rFonts w:ascii="Times New Roman" w:hAnsi="Times New Roman" w:cs="Times New Roman"/>
+          <w:sz w:val="28"/>
+        </w:rPr>
+        <w:t>attr</w:t>
+      </w:r>
+      <w:proofErr w:type="spellEnd"/>
+      <w:r>
+        <w:rPr>
+          <w:rFonts w:ascii="Times New Roman" w:hAnsi="Times New Roman" w:cs="Times New Roman"/>
+          <w:sz w:val="28"/>
+        </w:rPr>
+        <w:t>(</w:t>
+      </w:r>
+      <w:proofErr w:type="spellStart"/>
+      <w:r>
+        <w:rPr>
+          <w:rFonts w:ascii="Times New Roman" w:hAnsi="Times New Roman" w:cs="Times New Roman"/>
+          <w:sz w:val="28"/>
+        </w:rPr>
+        <w:t>href</w:t>
+      </w:r>
+      <w:proofErr w:type="spellEnd"/>
+      <w:r>
+        <w:rPr>
+          <w:rFonts w:ascii="Times New Roman" w:hAnsi="Times New Roman" w:cs="Times New Roman"/>
+          <w:sz w:val="28"/>
+        </w:rPr>
+        <w:t>)</w:t>
+      </w:r>
+      <w:r>
+        <w:rPr>
+          <w:rFonts w:ascii="Times New Roman" w:hAnsi="Times New Roman" w:cs="Times New Roman"/>
+          <w:sz w:val="28"/>
+        </w:rPr>
+        <w:t>’).get()</w:t>
       </w:r>
     </w:p>
     <w:p>
@@ -1738,37 +2993,156 @@
           <w:rFonts w:ascii="Times New Roman" w:hAnsi="Times New Roman" w:cs="Times New Roman"/>
           <w:sz w:val="28"/>
         </w:rPr>
-        <w:t xml:space="preserve">title = </w:t>
-      </w:r>
+        <w:t xml:space="preserve">if </w:t>
+      </w:r>
+      <w:proofErr w:type="spellStart"/>
+      <w:r>
+        <w:rPr>
+          <w:rFonts w:ascii="Times New Roman" w:hAnsi="Times New Roman" w:cs="Times New Roman"/>
+          <w:sz w:val="28"/>
+        </w:rPr>
+        <w:t>next_page</w:t>
+      </w:r>
+      <w:proofErr w:type="spellEnd"/>
+      <w:r>
+        <w:rPr>
+          <w:rFonts w:ascii="Times New Roman" w:hAnsi="Times New Roman" w:cs="Times New Roman"/>
+          <w:sz w:val="28"/>
+        </w:rPr>
+        <w:t xml:space="preserve"> is not None:</w:t>
+      </w:r>
+    </w:p>
+    <w:p>
+      <w:pPr>
+        <w:pStyle w:val="ListParagraph"/>
+        <w:numPr>
+          <w:ilvl w:val="5"/>
+          <w:numId w:val="1"/>
+        </w:numPr>
+        <w:rPr>
+          <w:rFonts w:ascii="Times New Roman" w:hAnsi="Times New Roman" w:cs="Times New Roman"/>
+          <w:sz w:val="28"/>
+        </w:rPr>
+      </w:pPr>
+      <w:proofErr w:type="spellStart"/>
+      <w:r>
+        <w:rPr>
+          <w:rFonts w:ascii="Times New Roman" w:hAnsi="Times New Roman" w:cs="Times New Roman"/>
+          <w:sz w:val="28"/>
+        </w:rPr>
+        <w:t>next_page</w:t>
+      </w:r>
+      <w:proofErr w:type="spellEnd"/>
+      <w:r>
+        <w:rPr>
+          <w:rFonts w:ascii="Times New Roman" w:hAnsi="Times New Roman" w:cs="Times New Roman"/>
+          <w:sz w:val="28"/>
+        </w:rPr>
+        <w:t xml:space="preserve"> = </w:t>
+      </w:r>
+      <w:proofErr w:type="spellStart"/>
       <w:proofErr w:type="gramStart"/>
       <w:r>
         <w:rPr>
           <w:rFonts w:ascii="Times New Roman" w:hAnsi="Times New Roman" w:cs="Times New Roman"/>
           <w:sz w:val="28"/>
         </w:rPr>
-        <w:t>post.css(</w:t>
-      </w:r>
+        <w:t>response.urljoin</w:t>
+      </w:r>
+      <w:proofErr w:type="spellEnd"/>
       <w:proofErr w:type="gramEnd"/>
       <w:r>
         <w:rPr>
           <w:rFonts w:ascii="Times New Roman" w:hAnsi="Times New Roman" w:cs="Times New Roman"/>
           <w:sz w:val="28"/>
         </w:rPr>
-        <w:t>‘.post-header h2 a::text’)</w:t>
-      </w:r>
-      <w:r>
-        <w:rPr>
-          <w:rFonts w:ascii="Times New Roman" w:hAnsi="Times New Roman" w:cs="Times New Roman"/>
-          <w:sz w:val="28"/>
-        </w:rPr>
-        <w:t>[2</w:t>
-      </w:r>
-      <w:r>
-        <w:rPr>
-          <w:rFonts w:ascii="Times New Roman" w:hAnsi="Times New Roman" w:cs="Times New Roman"/>
-          <w:sz w:val="28"/>
-        </w:rPr>
-        <w:t>].get()</w:t>
+        <w:t>(</w:t>
+      </w:r>
+      <w:proofErr w:type="spellStart"/>
+      <w:r>
+        <w:rPr>
+          <w:rFonts w:ascii="Times New Roman" w:hAnsi="Times New Roman" w:cs="Times New Roman"/>
+          <w:sz w:val="28"/>
+        </w:rPr>
+        <w:t>next_page</w:t>
+      </w:r>
+      <w:proofErr w:type="spellEnd"/>
+      <w:r>
+        <w:rPr>
+          <w:rFonts w:ascii="Times New Roman" w:hAnsi="Times New Roman" w:cs="Times New Roman"/>
+          <w:sz w:val="28"/>
+        </w:rPr>
+        <w:t>)</w:t>
+      </w:r>
+    </w:p>
+    <w:p>
+      <w:pPr>
+        <w:pStyle w:val="ListParagraph"/>
+        <w:numPr>
+          <w:ilvl w:val="5"/>
+          <w:numId w:val="1"/>
+        </w:numPr>
+        <w:rPr>
+          <w:rFonts w:ascii="Times New Roman" w:hAnsi="Times New Roman" w:cs="Times New Roman"/>
+          <w:sz w:val="28"/>
+        </w:rPr>
+      </w:pPr>
+      <w:r>
+        <w:rPr>
+          <w:rFonts w:ascii="Times New Roman" w:hAnsi="Times New Roman" w:cs="Times New Roman"/>
+          <w:sz w:val="28"/>
+        </w:rPr>
+        <w:t xml:space="preserve">yield </w:t>
+      </w:r>
+      <w:proofErr w:type="spellStart"/>
+      <w:proofErr w:type="gramStart"/>
+      <w:r>
+        <w:rPr>
+          <w:rFonts w:ascii="Times New Roman" w:hAnsi="Times New Roman" w:cs="Times New Roman"/>
+          <w:sz w:val="28"/>
+        </w:rPr>
+        <w:t>scrapy.Request</w:t>
+      </w:r>
+      <w:proofErr w:type="spellEnd"/>
+      <w:proofErr w:type="gramEnd"/>
+      <w:r>
+        <w:rPr>
+          <w:rFonts w:ascii="Times New Roman" w:hAnsi="Times New Roman" w:cs="Times New Roman"/>
+          <w:sz w:val="28"/>
+        </w:rPr>
+        <w:t>(</w:t>
+      </w:r>
+      <w:proofErr w:type="spellStart"/>
+      <w:r>
+        <w:rPr>
+          <w:rFonts w:ascii="Times New Roman" w:hAnsi="Times New Roman" w:cs="Times New Roman"/>
+          <w:sz w:val="28"/>
+        </w:rPr>
+        <w:t>next_page</w:t>
+      </w:r>
+      <w:proofErr w:type="spellEnd"/>
+      <w:r>
+        <w:rPr>
+          <w:rFonts w:ascii="Times New Roman" w:hAnsi="Times New Roman" w:cs="Times New Roman"/>
+          <w:sz w:val="28"/>
+        </w:rPr>
+        <w:t>, callback-</w:t>
+      </w:r>
+      <w:proofErr w:type="spellStart"/>
+      <w:r>
+        <w:rPr>
+          <w:rFonts w:ascii="Times New Roman" w:hAnsi="Times New Roman" w:cs="Times New Roman"/>
+          <w:sz w:val="28"/>
+        </w:rPr>
+        <w:t>self.parse</w:t>
+      </w:r>
+      <w:proofErr w:type="spellEnd"/>
+      <w:r>
+        <w:rPr>
+          <w:rFonts w:ascii="Times New Roman" w:hAnsi="Times New Roman" w:cs="Times New Roman"/>
+          <w:sz w:val="28"/>
+        </w:rPr>
+        <w:t>)</w:t>
       </w:r>
     </w:p>
     <w:p>
@@ -1783,30 +3157,77 @@
           <w:sz w:val="28"/>
         </w:rPr>
       </w:pPr>
+      <w:r>
+        <w:rPr>
+          <w:rFonts w:ascii="Times New Roman" w:hAnsi="Times New Roman" w:cs="Times New Roman"/>
+          <w:sz w:val="28"/>
+        </w:rPr>
+        <w:t>.</w:t>
+      </w:r>
+    </w:p>
+    <w:p>
+      <w:pPr>
+        <w:pStyle w:val="ListParagraph"/>
+        <w:numPr>
+          <w:ilvl w:val="2"/>
+          <w:numId w:val="1"/>
+        </w:numPr>
+        <w:rPr>
+          <w:rFonts w:ascii="Times New Roman" w:hAnsi="Times New Roman" w:cs="Times New Roman"/>
+          <w:sz w:val="28"/>
+        </w:rPr>
+      </w:pPr>
+      <w:r>
+        <w:rPr>
+          <w:rFonts w:ascii="Times New Roman" w:hAnsi="Times New Roman" w:cs="Times New Roman"/>
+          <w:sz w:val="28"/>
+        </w:rPr>
+        <w:t>Back to VS shell cd into bot</w:t>
+      </w:r>
+    </w:p>
+    <w:p>
+      <w:pPr>
+        <w:pStyle w:val="ListParagraph"/>
+        <w:numPr>
+          <w:ilvl w:val="2"/>
+          <w:numId w:val="1"/>
+        </w:numPr>
+        <w:rPr>
+          <w:rFonts w:ascii="Times New Roman" w:hAnsi="Times New Roman" w:cs="Times New Roman"/>
+          <w:sz w:val="28"/>
+        </w:rPr>
+      </w:pPr>
+      <w:r>
+        <w:rPr>
+          <w:rFonts w:ascii="Times New Roman" w:hAnsi="Times New Roman" w:cs="Times New Roman"/>
+          <w:sz w:val="28"/>
+        </w:rPr>
+        <w:t xml:space="preserve">Delete </w:t>
+      </w:r>
+      <w:proofErr w:type="spellStart"/>
       <w:proofErr w:type="gramStart"/>
       <w:r>
         <w:rPr>
           <w:rFonts w:ascii="Times New Roman" w:hAnsi="Times New Roman" w:cs="Times New Roman"/>
           <w:sz w:val="28"/>
         </w:rPr>
-        <w:t>print(</w:t>
-      </w:r>
-      <w:proofErr w:type="spellStart"/>
+        <w:t>posts.json</w:t>
+      </w:r>
+      <w:proofErr w:type="spellEnd"/>
       <w:proofErr w:type="gramEnd"/>
       <w:r>
         <w:rPr>
           <w:rFonts w:ascii="Times New Roman" w:hAnsi="Times New Roman" w:cs="Times New Roman"/>
           <w:sz w:val="28"/>
         </w:rPr>
-        <w:t>dict</w:t>
-      </w:r>
-      <w:proofErr w:type="spellEnd"/>
-      <w:r>
-        <w:rPr>
-          <w:rFonts w:ascii="Times New Roman" w:hAnsi="Times New Roman" w:cs="Times New Roman"/>
-          <w:sz w:val="28"/>
-        </w:rPr>
-        <w:t>(title=title, date=date, author=author))</w:t>
+        <w:t xml:space="preserve"> and</w:t>
+      </w:r>
+      <w:r>
+        <w:rPr>
+          <w:rFonts w:ascii="Times New Roman" w:hAnsi="Times New Roman" w:cs="Times New Roman"/>
+          <w:sz w:val="28"/>
+        </w:rPr>
+        <w:t xml:space="preserve"> run the following</w:t>
       </w:r>
     </w:p>
     <w:p>
@@ -1821,26 +3242,103 @@
           <w:sz w:val="28"/>
         </w:rPr>
       </w:pPr>
-    </w:p>
-    <w:p>
-      <w:pPr>
-        <w:pStyle w:val="ListParagraph"/>
-        <w:numPr>
-          <w:ilvl w:val="2"/>
-          <w:numId w:val="1"/>
-        </w:numPr>
-        <w:rPr>
-          <w:rFonts w:ascii="Times New Roman" w:hAnsi="Times New Roman" w:cs="Times New Roman"/>
-          <w:sz w:val="28"/>
-        </w:rPr>
-      </w:pPr>
-      <w:r>
-        <w:rPr>
-          <w:rFonts w:ascii="Times New Roman" w:hAnsi="Times New Roman" w:cs="Times New Roman"/>
-          <w:sz w:val="28"/>
-        </w:rPr>
-        <w:t>Now back to python file</w:t>
-      </w:r>
+      <w:proofErr w:type="spellStart"/>
+      <w:r>
+        <w:rPr>
+          <w:rFonts w:ascii="Times New Roman" w:hAnsi="Times New Roman" w:cs="Times New Roman"/>
+          <w:sz w:val="28"/>
+        </w:rPr>
+        <w:t>scrapy</w:t>
+      </w:r>
+      <w:proofErr w:type="spellEnd"/>
+      <w:r>
+        <w:rPr>
+          <w:rFonts w:ascii="Times New Roman" w:hAnsi="Times New Roman" w:cs="Times New Roman"/>
+          <w:sz w:val="28"/>
+        </w:rPr>
+        <w:t xml:space="preserve"> crawl posts –o </w:t>
+      </w:r>
+      <w:proofErr w:type="spellStart"/>
+      <w:proofErr w:type="gramStart"/>
+      <w:r>
+        <w:rPr>
+          <w:rFonts w:ascii="Times New Roman" w:hAnsi="Times New Roman" w:cs="Times New Roman"/>
+          <w:sz w:val="28"/>
+        </w:rPr>
+        <w:t>posts.j</w:t>
+      </w:r>
+      <w:r>
+        <w:rPr>
+          <w:rFonts w:ascii="Times New Roman" w:hAnsi="Times New Roman" w:cs="Times New Roman"/>
+          <w:sz w:val="28"/>
+        </w:rPr>
+        <w:t>son</w:t>
+      </w:r>
+      <w:proofErr w:type="spellEnd"/>
+      <w:proofErr w:type="gramEnd"/>
+    </w:p>
+    <w:p>
+      <w:pPr>
+        <w:pStyle w:val="ListParagraph"/>
+        <w:numPr>
+          <w:ilvl w:val="3"/>
+          <w:numId w:val="1"/>
+        </w:numPr>
+        <w:rPr>
+          <w:rFonts w:ascii="Times New Roman" w:hAnsi="Times New Roman" w:cs="Times New Roman"/>
+          <w:sz w:val="28"/>
+        </w:rPr>
+      </w:pPr>
+      <w:r>
+        <w:rPr>
+          <w:rFonts w:ascii="Times New Roman" w:hAnsi="Times New Roman" w:cs="Times New Roman"/>
+          <w:sz w:val="28"/>
+        </w:rPr>
+        <w:t>.</w:t>
+      </w:r>
+    </w:p>
+    <w:p>
+      <w:pPr>
+        <w:pStyle w:val="ListParagraph"/>
+        <w:numPr>
+          <w:ilvl w:val="3"/>
+          <w:numId w:val="1"/>
+        </w:numPr>
+        <w:rPr>
+          <w:rFonts w:ascii="Times New Roman" w:hAnsi="Times New Roman" w:cs="Times New Roman"/>
+          <w:sz w:val="28"/>
+        </w:rPr>
+      </w:pPr>
+      <w:r>
+        <w:rPr>
+          <w:rFonts w:ascii="Times New Roman" w:hAnsi="Times New Roman" w:cs="Times New Roman"/>
+          <w:sz w:val="28"/>
+        </w:rPr>
+        <w:t>.</w:t>
+      </w:r>
+    </w:p>
+    <w:p>
+      <w:pPr>
+        <w:pStyle w:val="ListParagraph"/>
+        <w:ind w:left="2160"/>
+        <w:rPr>
+          <w:rFonts w:ascii="Times New Roman" w:hAnsi="Times New Roman" w:cs="Times New Roman"/>
+          <w:sz w:val="28"/>
+        </w:rPr>
+      </w:pPr>
+    </w:p>
+    <w:p>
+      <w:pPr>
+        <w:pStyle w:val="ListParagraph"/>
+        <w:numPr>
+          <w:ilvl w:val="1"/>
+          <w:numId w:val="1"/>
+        </w:numPr>
+        <w:rPr>
+          <w:rFonts w:ascii="Times New Roman" w:hAnsi="Times New Roman" w:cs="Times New Roman"/>
+          <w:sz w:val="28"/>
+        </w:rPr>
+      </w:pPr>
       <w:bookmarkStart w:id="0" w:name="_GoBack"/>
       <w:bookmarkEnd w:id="0"/>
     </w:p>
@@ -1848,48 +3346,6 @@
       <w:pPr>
         <w:pStyle w:val="ListParagraph"/>
         <w:numPr>
-          <w:ilvl w:val="2"/>
-          <w:numId w:val="1"/>
-        </w:numPr>
-        <w:rPr>
-          <w:rFonts w:ascii="Times New Roman" w:hAnsi="Times New Roman" w:cs="Times New Roman"/>
-          <w:sz w:val="28"/>
-        </w:rPr>
-      </w:pPr>
-      <w:proofErr w:type="spellStart"/>
-      <w:r>
-        <w:rPr>
-          <w:rFonts w:ascii="Times New Roman" w:hAnsi="Times New Roman" w:cs="Times New Roman"/>
-          <w:sz w:val="28"/>
-        </w:rPr>
-        <w:t>asdf</w:t>
-      </w:r>
-      <w:proofErr w:type="spellEnd"/>
-    </w:p>
-    <w:p>
-      <w:pPr>
-        <w:pStyle w:val="ListParagraph"/>
-        <w:numPr>
-          <w:ilvl w:val="2"/>
-          <w:numId w:val="1"/>
-        </w:numPr>
-        <w:rPr>
-          <w:rFonts w:ascii="Times New Roman" w:hAnsi="Times New Roman" w:cs="Times New Roman"/>
-          <w:sz w:val="28"/>
-        </w:rPr>
-      </w:pPr>
-      <w:r>
-        <w:rPr>
-          <w:rFonts w:ascii="Times New Roman" w:hAnsi="Times New Roman" w:cs="Times New Roman"/>
-          <w:sz w:val="28"/>
-        </w:rPr>
-        <w:t>adsf</w:t>
-      </w:r>
-    </w:p>
-    <w:p>
-      <w:pPr>
-        <w:pStyle w:val="ListParagraph"/>
-        <w:numPr>
           <w:ilvl w:val="1"/>
           <w:numId w:val="1"/>
         </w:numPr>
@@ -1898,6 +3354,13 @@
           <w:sz w:val="28"/>
         </w:rPr>
       </w:pPr>
+      <w:r>
+        <w:rPr>
+          <w:rFonts w:ascii="Times New Roman" w:hAnsi="Times New Roman" w:cs="Times New Roman"/>
+          <w:sz w:val="28"/>
+        </w:rPr>
+        <w:t>.</w:t>
+      </w:r>
     </w:p>
     <w:p>
       <w:pPr>
@@ -1911,15 +3374,23 @@
           <w:sz w:val="28"/>
         </w:rPr>
       </w:pPr>
-      <w:proofErr w:type="spellStart"/>
-      <w:r>
-        <w:rPr>
-          <w:rFonts w:ascii="Times New Roman" w:hAnsi="Times New Roman" w:cs="Times New Roman"/>
-          <w:sz w:val="28"/>
-        </w:rPr>
-        <w:t>asdf</w:t>
-      </w:r>
-      <w:proofErr w:type="spellEnd"/>
+      <w:r>
+        <w:rPr>
+          <w:rFonts w:ascii="Times New Roman" w:hAnsi="Times New Roman" w:cs="Times New Roman"/>
+          <w:sz w:val="28"/>
+        </w:rPr>
+        <w:t>.</w:t>
+      </w:r>
+    </w:p>
+    <w:p>
+      <w:pPr>
+        <w:pStyle w:val="ListParagraph"/>
+        <w:ind w:left="2160"/>
+        <w:rPr>
+          <w:rFonts w:ascii="Times New Roman" w:hAnsi="Times New Roman" w:cs="Times New Roman"/>
+          <w:sz w:val="28"/>
+        </w:rPr>
+      </w:pPr>
     </w:p>
     <w:p>
       <w:pPr>
@@ -1933,15 +3404,53 @@
           <w:sz w:val="28"/>
         </w:rPr>
       </w:pPr>
-      <w:proofErr w:type="spellStart"/>
-      <w:r>
-        <w:rPr>
-          <w:rFonts w:ascii="Times New Roman" w:hAnsi="Times New Roman" w:cs="Times New Roman"/>
-          <w:sz w:val="28"/>
-        </w:rPr>
-        <w:t>asdfadf</w:t>
-      </w:r>
-      <w:proofErr w:type="spellEnd"/>
+      <w:r>
+        <w:rPr>
+          <w:rFonts w:ascii="Times New Roman" w:hAnsi="Times New Roman" w:cs="Times New Roman"/>
+          <w:sz w:val="28"/>
+        </w:rPr>
+        <w:t>.</w:t>
+      </w:r>
+    </w:p>
+    <w:p>
+      <w:pPr>
+        <w:pStyle w:val="ListParagraph"/>
+        <w:numPr>
+          <w:ilvl w:val="1"/>
+          <w:numId w:val="1"/>
+        </w:numPr>
+        <w:rPr>
+          <w:rFonts w:ascii="Times New Roman" w:hAnsi="Times New Roman" w:cs="Times New Roman"/>
+          <w:sz w:val="28"/>
+        </w:rPr>
+      </w:pPr>
+      <w:r>
+        <w:rPr>
+          <w:rFonts w:ascii="Times New Roman" w:hAnsi="Times New Roman" w:cs="Times New Roman"/>
+          <w:sz w:val="28"/>
+        </w:rPr>
+        <w:t>.</w:t>
+      </w:r>
+    </w:p>
+    <w:p>
+      <w:pPr>
+        <w:pStyle w:val="ListParagraph"/>
+        <w:numPr>
+          <w:ilvl w:val="1"/>
+          <w:numId w:val="1"/>
+        </w:numPr>
+        <w:rPr>
+          <w:rFonts w:ascii="Times New Roman" w:hAnsi="Times New Roman" w:cs="Times New Roman"/>
+          <w:sz w:val="28"/>
+        </w:rPr>
+      </w:pPr>
+      <w:r>
+        <w:rPr>
+          <w:rFonts w:ascii="Times New Roman" w:hAnsi="Times New Roman" w:cs="Times New Roman"/>
+          <w:sz w:val="28"/>
+        </w:rPr>
+        <w:t>.</w:t>
+      </w:r>
     </w:p>
     <w:p>
       <w:pPr>
@@ -2143,7 +3652,7 @@
         <w:rFonts w:ascii="Wingdings" w:hAnsi="Wingdings" w:hint="default"/>
       </w:rPr>
     </w:lvl>
-    <w:lvl w:ilvl="6" w:tplc="04090001" w:tentative="1">
+    <w:lvl w:ilvl="6" w:tplc="04090001">
       <w:start w:val="1"/>
       <w:numFmt w:val="bullet"/>
       <w:lvlText w:val=""/>
@@ -2155,7 +3664,7 @@
         <w:rFonts w:ascii="Symbol" w:hAnsi="Symbol" w:hint="default"/>
       </w:rPr>
     </w:lvl>
-    <w:lvl w:ilvl="7" w:tplc="04090003" w:tentative="1">
+    <w:lvl w:ilvl="7" w:tplc="04090003">
       <w:start w:val="1"/>
       <w:numFmt w:val="bullet"/>
       <w:lvlText w:val="o"/>

</xml_diff>